<commit_message>
Made #each work in a simple Word-only configuration
</commit_message>
<xml_diff>
--- a/templates/each.docx
+++ b/templates/each.docx
@@ -4,12 +4,18 @@
   <w:body>
     <w:p>
       <w:r>
-        <w:t>{{#each}}</w:t>
+        <w:t>{{#each</w:t>
+      </w:r>
+      <w:r>
+        <w:t xml:space="preserve"> persons</w:t>
+      </w:r>
+      <w:r>
+        <w:t>}}</w:t>
       </w:r>
     </w:p>
     <w:p>
       <w:pPr>
-        <w:pStyle w:val="ListParagraph"/>
+        <w:pStyle w:val="Paragraphedeliste"/>
         <w:numPr>
           <w:ilvl w:val="0"/>
           <w:numId w:val="1"/>
@@ -21,7 +27,16 @@
     </w:p>
     <w:p>
       <w:r>
-        <w:t>{{/each}}</w:t>
+        <w:t>{{</w:t>
+      </w:r>
+      <w:r>
+        <w:t>#</w:t>
+      </w:r>
+      <w:r>
+        <w:t>end</w:t>
+      </w:r>
+      <w:r>
+        <w:t>each}}</w:t>
       </w:r>
     </w:p>
     <w:sectPr>
@@ -554,13 +569,13 @@
     <w:name w:val="Normal"/>
     <w:qFormat/>
   </w:style>
-  <w:style w:type="character" w:default="1" w:styleId="DefaultParagraphFont">
+  <w:style w:type="character" w:default="1" w:styleId="Policepardfaut">
     <w:name w:val="Default Paragraph Font"/>
     <w:uiPriority w:val="1"/>
     <w:semiHidden/>
     <w:unhideWhenUsed/>
   </w:style>
-  <w:style w:type="table" w:default="1" w:styleId="TableNormal">
+  <w:style w:type="table" w:default="1" w:styleId="TableauNormal">
     <w:name w:val="Normal Table"/>
     <w:uiPriority w:val="99"/>
     <w:semiHidden/>
@@ -575,13 +590,13 @@
       </w:tblCellMar>
     </w:tblPr>
   </w:style>
-  <w:style w:type="numbering" w:default="1" w:styleId="NoList">
+  <w:style w:type="numbering" w:default="1" w:styleId="Aucuneliste">
     <w:name w:val="No List"/>
     <w:uiPriority w:val="99"/>
     <w:semiHidden/>
     <w:unhideWhenUsed/>
   </w:style>
-  <w:style w:type="paragraph" w:styleId="ListParagraph">
+  <w:style w:type="paragraph" w:styleId="Paragraphedeliste">
     <w:name w:val="List Paragraph"/>
     <w:basedOn w:val="Normal"/>
     <w:uiPriority w:val="34"/>

</xml_diff>